<commit_message>
SVM and Naive bayes notes
</commit_message>
<xml_diff>
--- a/Things to study.docx
+++ b/Things to study.docx
@@ -23,9 +23,14 @@
         <w:t>)</w:t>
       </w:r>
       <w:r>
-        <w:t xml:space="preserve"> with real time in python packages(</w:t>
+        <w:t xml:space="preserve"> with real time in python </w:t>
+      </w:r>
+      <w:proofErr w:type="gramStart"/>
+      <w:r>
+        <w:t>packages(</w:t>
       </w:r>
       <w:proofErr w:type="spellStart"/>
+      <w:proofErr w:type="gramEnd"/>
       <w:r>
         <w:t>numpy</w:t>
       </w:r>
@@ -740,7 +745,15 @@
         </w:numPr>
       </w:pPr>
       <w:r>
-        <w:t xml:space="preserve">The idea behind random forests is that each tree might do a relatively good job of predicting, but will </w:t>
+        <w:t xml:space="preserve">The idea behind random forests is that each tree might do a relatively good job of </w:t>
+      </w:r>
+      <w:proofErr w:type="gramStart"/>
+      <w:r>
+        <w:t>predicting, but</w:t>
+      </w:r>
+      <w:proofErr w:type="gramEnd"/>
+      <w:r>
+        <w:t xml:space="preserve"> will </w:t>
       </w:r>
       <w:r>
         <w:t>likely be</w:t>
@@ -829,7 +842,15 @@
       </w:r>
       <w:proofErr w:type="spellEnd"/>
       <w:r>
-        <w:t xml:space="preserve"> parameter. This selection of a subset of features is repeated separately in each node, so that each node in a tree can make a decision using a different subset of the features. </w:t>
+        <w:t xml:space="preserve"> parameter. This selection of a subset of features is repeated separately in each node, so that each node in a tree can </w:t>
+      </w:r>
+      <w:proofErr w:type="gramStart"/>
+      <w:r>
+        <w:t>make a decision</w:t>
+      </w:r>
+      <w:proofErr w:type="gramEnd"/>
+      <w:r>
+        <w:t xml:space="preserve"> using a different subset of the features. </w:t>
       </w:r>
     </w:p>
     <w:p>
@@ -1026,69 +1047,372 @@
       </w:r>
       <w:proofErr w:type="spellStart"/>
       <w:r>
-        <w:t>n_esti</w:t>
+        <w:t>n_estimators</w:t>
       </w:r>
       <w:proofErr w:type="spellEnd"/>
       <w:r>
+        <w:t xml:space="preserve">, and the </w:t>
+      </w:r>
+      <w:proofErr w:type="spellStart"/>
+      <w:r>
+        <w:t>learning_rate</w:t>
+      </w:r>
+      <w:proofErr w:type="spellEnd"/>
+      <w:r>
+        <w:t xml:space="preserve">, which controls the degree to which each tree is allowed to correct the mistakes of the previous trees. </w:t>
+      </w:r>
+    </w:p>
+    <w:p>
+      <w:pPr>
+        <w:pStyle w:val="ListParagraph"/>
+        <w:ind w:left="1440"/>
+      </w:pPr>
+    </w:p>
+    <w:p>
+      <w:pPr>
+        <w:pStyle w:val="ListParagraph"/>
+        <w:numPr>
+          <w:ilvl w:val="0"/>
+          <w:numId w:val="4"/>
+        </w:numPr>
+      </w:pPr>
+      <w:r>
+        <w:t>SVM</w:t>
+      </w:r>
+      <w:r>
+        <w:t xml:space="preserve">     </w:t>
+      </w:r>
+      <w:r>
+        <w:rPr>
+          <w:highlight w:val="red"/>
+        </w:rPr>
+        <w:t xml:space="preserve">Completely no clear, </w:t>
+      </w:r>
+      <w:r>
+        <w:rPr>
+          <w:highlight w:val="red"/>
+        </w:rPr>
+        <w:t>need</w:t>
+      </w:r>
+      <w:r>
+        <w:rPr>
+          <w:highlight w:val="red"/>
+        </w:rPr>
+        <w:t xml:space="preserve"> to understand more on this</w:t>
+      </w:r>
+    </w:p>
+    <w:p>
+      <w:pPr>
+        <w:pStyle w:val="ListParagraph"/>
+        <w:numPr>
+          <w:ilvl w:val="1"/>
+          <w:numId w:val="4"/>
+        </w:numPr>
+      </w:pPr>
+      <w:r>
+        <w:t>The</w:t>
+      </w:r>
+      <w:r>
+        <w:t xml:space="preserve"> SVM learns how important each of the training data points is to represent the decision boundary between the two classes. </w:t>
+      </w:r>
+      <w:r>
+        <w:t>Typically,</w:t>
+      </w:r>
+      <w:r>
+        <w:t xml:space="preserve"> only a subset of the training points </w:t>
+      </w:r>
+      <w:r>
+        <w:t>matters</w:t>
+      </w:r>
+      <w:r>
+        <w:t xml:space="preserve"> for defining the decision boundary: the ones that lie on the border between the classes. These are called support vectors and give the support vector machine its name. </w:t>
+      </w:r>
+    </w:p>
+    <w:p>
+      <w:pPr>
+        <w:pStyle w:val="ListParagraph"/>
+        <w:numPr>
+          <w:ilvl w:val="1"/>
+          <w:numId w:val="4"/>
+        </w:numPr>
+      </w:pPr>
+      <w:r>
+        <w:t xml:space="preserve">To make prediction of new datapoint. </w:t>
+      </w:r>
+      <w:r>
+        <w:t xml:space="preserve">The distance between the support vectors is measured. A classification decision is made on the distance to the </w:t>
+      </w:r>
+      <w:r>
+        <w:t xml:space="preserve">support </w:t>
+      </w:r>
+      <w:r>
+        <w:t>vector</w:t>
+      </w:r>
+      <w:r>
+        <w:t>s</w:t>
+      </w:r>
+      <w:r>
+        <w:t xml:space="preserve"> and importance of the support vectors learned </w:t>
+      </w:r>
+      <w:r>
+        <w:t>during</w:t>
+      </w:r>
+      <w:r>
+        <w:t xml:space="preserve"> training.</w:t>
+      </w:r>
+    </w:p>
+    <w:p>
+      <w:pPr>
+        <w:pStyle w:val="ListParagraph"/>
+        <w:numPr>
+          <w:ilvl w:val="1"/>
+          <w:numId w:val="4"/>
+        </w:numPr>
+      </w:pPr>
+      <w:r>
+        <w:t xml:space="preserve">The important parameters in SVM are </w:t>
+      </w:r>
+      <w:r>
+        <w:sym w:font="Symbol" w:char="F0A1"/>
+      </w:r>
+      <w:r>
+        <w:t xml:space="preserve">(gamma) and C. </w:t>
+      </w:r>
+    </w:p>
+    <w:p>
+      <w:pPr>
+        <w:pStyle w:val="ListParagraph"/>
+        <w:numPr>
+          <w:ilvl w:val="2"/>
+          <w:numId w:val="4"/>
+        </w:numPr>
+      </w:pPr>
+      <w:r>
+        <w:sym w:font="Symbol" w:char="F0A1"/>
+      </w:r>
+      <w:r>
+        <w:t>(gamma)</w:t>
+      </w:r>
+      <w:r>
+        <w:t xml:space="preserve"> controls the width of the Gaussian kernel</w:t>
+      </w:r>
+      <w:r>
         <w:t xml:space="preserve"> </w:t>
       </w:r>
+      <w:r>
+        <w:t>(boundary between the division of two classes, in this boundary support vectors will be residing)</w:t>
+      </w:r>
+      <w:r>
+        <w:t xml:space="preserve">. </w:t>
+      </w:r>
+    </w:p>
+    <w:p>
+      <w:pPr>
+        <w:pStyle w:val="ListParagraph"/>
+        <w:numPr>
+          <w:ilvl w:val="2"/>
+          <w:numId w:val="4"/>
+        </w:numPr>
+      </w:pPr>
+      <w:r>
+        <w:t xml:space="preserve">C controls is a regularization parameter </w:t>
+      </w:r>
+      <w:r>
+        <w:t>like</w:t>
+      </w:r>
+      <w:r>
+        <w:t xml:space="preserve"> the one used in linear models.</w:t>
+      </w:r>
+    </w:p>
+    <w:p>
+      <w:pPr>
+        <w:pStyle w:val="ListParagraph"/>
+        <w:numPr>
+          <w:ilvl w:val="1"/>
+          <w:numId w:val="4"/>
+        </w:numPr>
+      </w:pPr>
+      <w:r>
+        <w:t>As per the book</w:t>
+      </w:r>
+      <w:r>
+        <w:t xml:space="preserve"> </w:t>
+      </w:r>
+      <w:r>
+        <w:t xml:space="preserve">(Introduction to Machine learning in python), SVM works fine for small dataset. For large dataset its recommended to use </w:t>
+      </w:r>
       <w:proofErr w:type="spellStart"/>
       <w:r>
-        <w:t>mators</w:t>
+        <w:t>RandomForest</w:t>
       </w:r>
       <w:proofErr w:type="spellEnd"/>
       <w:r>
-        <w:t xml:space="preserve">, and the </w:t>
+        <w:t>.</w:t>
+      </w:r>
+    </w:p>
+    <w:p>
+      <w:pPr>
+        <w:pStyle w:val="ListParagraph"/>
+        <w:numPr>
+          <w:ilvl w:val="1"/>
+          <w:numId w:val="4"/>
+        </w:numPr>
+      </w:pPr>
+      <w:r>
+        <w:t>In SVM, improving of accuracy has seen on scaling all features in the common scale.</w:t>
+      </w:r>
+    </w:p>
+    <w:p>
+      <w:pPr>
+        <w:pStyle w:val="ListParagraph"/>
+        <w:ind w:left="1440"/>
+      </w:pPr>
+    </w:p>
+    <w:p>
+      <w:pPr>
+        <w:pStyle w:val="ListParagraph"/>
+        <w:numPr>
+          <w:ilvl w:val="0"/>
+          <w:numId w:val="4"/>
+        </w:numPr>
+      </w:pPr>
+      <w:r>
+        <w:t xml:space="preserve">Naïve </w:t>
+      </w:r>
+      <w:r>
+        <w:t>Baye</w:t>
+      </w:r>
+      <w:r>
+        <w:t>s classifier</w:t>
+      </w:r>
+    </w:p>
+    <w:p>
+      <w:pPr>
+        <w:pStyle w:val="ListParagraph"/>
+        <w:numPr>
+          <w:ilvl w:val="1"/>
+          <w:numId w:val="4"/>
+        </w:numPr>
+      </w:pPr>
+      <w:r>
+        <w:t>Computational is less expensive than linear models.</w:t>
+      </w:r>
+    </w:p>
+    <w:p>
+      <w:pPr>
+        <w:pStyle w:val="ListParagraph"/>
+        <w:numPr>
+          <w:ilvl w:val="1"/>
+          <w:numId w:val="4"/>
+        </w:numPr>
+      </w:pPr>
+      <w:r>
+        <w:t xml:space="preserve">In scikit, there are three different types. </w:t>
       </w:r>
       <w:proofErr w:type="spellStart"/>
       <w:r>
-        <w:t>learning_rate</w:t>
+        <w:t>GuassianNB</w:t>
       </w:r>
       <w:proofErr w:type="spellEnd"/>
       <w:r>
-        <w:t xml:space="preserve">, which controls the degree to which each tree is allowed to correct the mistakes of the previous trees. </w:t>
-      </w:r>
-    </w:p>
-    <w:p>
-      <w:pPr>
-        <w:pStyle w:val="ListParagraph"/>
-        <w:ind w:left="1440"/>
-      </w:pPr>
-    </w:p>
-    <w:p>
-      <w:pPr>
-        <w:pStyle w:val="ListParagraph"/>
-        <w:numPr>
-          <w:ilvl w:val="0"/>
-          <w:numId w:val="4"/>
-        </w:numPr>
-      </w:pPr>
-      <w:r>
-        <w:t>SVM</w:t>
-      </w:r>
-    </w:p>
-    <w:p>
-      <w:pPr>
-        <w:pStyle w:val="ListParagraph"/>
-        <w:numPr>
-          <w:ilvl w:val="0"/>
-          <w:numId w:val="4"/>
-        </w:numPr>
-      </w:pPr>
-      <w:r>
-        <w:t>Bayesian interface</w:t>
-      </w:r>
-    </w:p>
-    <w:p>
-      <w:pPr>
-        <w:pStyle w:val="ListParagraph"/>
-        <w:numPr>
-          <w:ilvl w:val="0"/>
-          <w:numId w:val="4"/>
-        </w:numPr>
-      </w:pPr>
+        <w:t xml:space="preserve">, </w:t>
+      </w:r>
       <w:proofErr w:type="spellStart"/>
       <w:r>
+        <w:t>BernoulliNB</w:t>
+      </w:r>
+      <w:proofErr w:type="spellEnd"/>
+      <w:r>
+        <w:t xml:space="preserve">, </w:t>
+      </w:r>
+      <w:proofErr w:type="spellStart"/>
+      <w:r>
+        <w:t>MultinomialNB</w:t>
+      </w:r>
+      <w:proofErr w:type="spellEnd"/>
+    </w:p>
+    <w:p>
+      <w:pPr>
+        <w:pStyle w:val="ListParagraph"/>
+        <w:numPr>
+          <w:ilvl w:val="2"/>
+          <w:numId w:val="4"/>
+        </w:numPr>
+      </w:pPr>
+      <w:proofErr w:type="spellStart"/>
+      <w:r>
+        <w:t>GuassianNB</w:t>
+      </w:r>
+      <w:proofErr w:type="spellEnd"/>
+      <w:r>
+        <w:t>- Is used by continuous data.</w:t>
+      </w:r>
+    </w:p>
+    <w:p>
+      <w:pPr>
+        <w:pStyle w:val="ListParagraph"/>
+        <w:numPr>
+          <w:ilvl w:val="2"/>
+          <w:numId w:val="4"/>
+        </w:numPr>
+      </w:pPr>
+      <w:proofErr w:type="spellStart"/>
+      <w:r>
+        <w:t>BernoulliNB</w:t>
+      </w:r>
+      <w:proofErr w:type="spellEnd"/>
+      <w:r>
+        <w:t>- Is used mostly in text data classification.</w:t>
+      </w:r>
+    </w:p>
+    <w:p>
+      <w:pPr>
+        <w:pStyle w:val="ListParagraph"/>
+        <w:numPr>
+          <w:ilvl w:val="2"/>
+          <w:numId w:val="4"/>
+        </w:numPr>
+      </w:pPr>
+      <w:proofErr w:type="spellStart"/>
+      <w:r>
+        <w:t>MultinomialNB</w:t>
+      </w:r>
+      <w:proofErr w:type="spellEnd"/>
+      <w:r>
+        <w:t xml:space="preserve">- </w:t>
+      </w:r>
+      <w:r>
+        <w:t>Is used mostly in text data classification.</w:t>
+      </w:r>
+    </w:p>
+    <w:p>
+      <w:pPr>
+        <w:pStyle w:val="ListParagraph"/>
+        <w:numPr>
+          <w:ilvl w:val="1"/>
+          <w:numId w:val="4"/>
+        </w:numPr>
+        <w:rPr>
+          <w:highlight w:val="magenta"/>
+        </w:rPr>
+      </w:pPr>
+      <w:r>
+        <w:rPr>
+          <w:highlight w:val="magenta"/>
+        </w:rPr>
+        <w:t>More to add</w:t>
+      </w:r>
+    </w:p>
+    <w:p>
+      <w:pPr>
+        <w:pStyle w:val="ListParagraph"/>
+        <w:numPr>
+          <w:ilvl w:val="0"/>
+          <w:numId w:val="4"/>
+        </w:numPr>
+      </w:pPr>
+      <w:proofErr w:type="spellStart"/>
+      <w:r>
         <w:t>Adboost</w:t>
       </w:r>
       <w:proofErr w:type="spellEnd"/>
@@ -1165,7 +1489,7 @@
       </w:pPr>
       <w:proofErr w:type="spellStart"/>
       <w:r>
-        <w:t>Self ensemble</w:t>
+        <w:t>Selfensemble</w:t>
       </w:r>
       <w:proofErr w:type="spellEnd"/>
     </w:p>
@@ -1178,8 +1502,32 @@
         </w:numPr>
       </w:pPr>
       <w:r>
+        <w:t>Model Assessment and selection methods</w:t>
+      </w:r>
+    </w:p>
+    <w:p>
+      <w:pPr>
+        <w:pStyle w:val="ListParagraph"/>
+        <w:numPr>
+          <w:ilvl w:val="0"/>
+          <w:numId w:val="4"/>
+        </w:numPr>
+      </w:pPr>
+      <w:r>
+        <w:t xml:space="preserve">K fold </w:t>
+      </w:r>
+      <w:r>
         <w:t>Cross Validation</w:t>
       </w:r>
+    </w:p>
+    <w:p>
+      <w:pPr>
+        <w:pStyle w:val="ListParagraph"/>
+        <w:numPr>
+          <w:ilvl w:val="0"/>
+          <w:numId w:val="4"/>
+        </w:numPr>
+      </w:pPr>
     </w:p>
     <w:p/>
     <w:p/>
@@ -1275,11 +1623,7 @@
         <w:jc w:val="both"/>
       </w:pPr>
       <w:r>
-        <w:t xml:space="preserve">Answer: If p-value is less than 5%, it means the data used for the model is greater than 95% of data. Let’s consider if we fit the features to the algorithm if we get one feature </w:t>
-      </w:r>
-      <w:r>
-        <w:lastRenderedPageBreak/>
-        <w:t>as p</w:t>
+        <w:t>Answer: If p-value is less than 5%, it means the data used for the model is greater than 95% of data. Let’s consider if we fit the features to the algorithm if we get one feature as p</w:t>
       </w:r>
       <w:r>
         <w:t>-</w:t>
@@ -1396,6 +1740,7 @@
         <w:pStyle w:val="ListParagraph"/>
       </w:pPr>
       <w:r>
+        <w:lastRenderedPageBreak/>
         <w:t xml:space="preserve">Answer: </w:t>
       </w:r>
       <w:r>
@@ -1653,201 +1998,201 @@
         <w:pStyle w:val="ListParagraph"/>
       </w:pPr>
       <w:r>
+        <w:t xml:space="preserve">Answer: It is </w:t>
+      </w:r>
+      <w:r>
+        <w:t>like</w:t>
+      </w:r>
+      <w:r>
+        <w:t xml:space="preserve"> Z test, but here </w:t>
+      </w:r>
+      <w:r>
+        <w:t>it</w:t>
+      </w:r>
+      <w:r>
+        <w:t xml:space="preserve"> is sample standard distribution. </w:t>
+      </w:r>
+      <w:r>
+        <w:t>However,</w:t>
+      </w:r>
+      <w:r>
+        <w:t xml:space="preserve"> Z test i</w:t>
+      </w:r>
+      <w:r>
+        <w:t xml:space="preserve">s </w:t>
+      </w:r>
+      <w:r>
+        <w:t>population standard distribution.</w:t>
+      </w:r>
+      <w:r>
+        <w:t xml:space="preserve"> </w:t>
+      </w:r>
+      <w:r>
+        <w:t xml:space="preserve">T test is very similar to Z test, but in T test it will have </w:t>
+      </w:r>
+      <w:proofErr w:type="spellStart"/>
+      <w:r>
+        <w:t>sd</w:t>
+      </w:r>
+      <w:proofErr w:type="spellEnd"/>
+      <w:r>
+        <w:t xml:space="preserve"> greater than 1. </w:t>
+      </w:r>
+      <w:r>
+        <w:t>T test will have longer tails.</w:t>
+      </w:r>
+      <w:r>
+        <w:t xml:space="preserve"> Shape of the distribution looks like T shape.</w:t>
+      </w:r>
+      <w:r>
+        <w:t xml:space="preserve"> T distribution with high degrees of freedom will be exactly same as Z distribution.</w:t>
+      </w:r>
+    </w:p>
+    <w:p>
+      <w:pPr>
+        <w:pStyle w:val="ListParagraph"/>
+        <w:numPr>
+          <w:ilvl w:val="0"/>
+          <w:numId w:val="2"/>
+        </w:numPr>
+      </w:pPr>
+      <w:r>
+        <w:t>One tail test</w:t>
+      </w:r>
+    </w:p>
+    <w:p>
+      <w:pPr>
+        <w:ind w:left="720"/>
+      </w:pPr>
+      <w:r>
+        <w:t xml:space="preserve">Answer: </w:t>
+      </w:r>
+      <w:r>
+        <w:t>It will deal with situation where we are interested in testing hypothesis that the population mean is greater or less than the hypothesized value.</w:t>
+      </w:r>
+      <w:r>
+        <w:t xml:space="preserve"> So only one rejection region</w:t>
+      </w:r>
+      <w:r>
+        <w:t>.</w:t>
+      </w:r>
+    </w:p>
+    <w:p>
+      <w:pPr>
+        <w:pStyle w:val="ListParagraph"/>
+        <w:numPr>
+          <w:ilvl w:val="0"/>
+          <w:numId w:val="2"/>
+        </w:numPr>
+      </w:pPr>
+      <w:r>
+        <w:t xml:space="preserve">Two tail </w:t>
+      </w:r>
+      <w:proofErr w:type="gramStart"/>
+      <w:r>
+        <w:t>test</w:t>
+      </w:r>
+      <w:proofErr w:type="gramEnd"/>
+    </w:p>
+    <w:p>
+      <w:pPr>
+        <w:pStyle w:val="ListParagraph"/>
+      </w:pPr>
+      <w:r>
+        <w:t xml:space="preserve">Answer: </w:t>
+      </w:r>
+      <w:r>
+        <w:t>There will be 2 rejection regions one in each tail. If significance level is 5% then 2.5% in each tail is the rejection ratio.</w:t>
+      </w:r>
+    </w:p>
+    <w:p>
+      <w:pPr>
+        <w:pStyle w:val="ListParagraph"/>
+        <w:numPr>
+          <w:ilvl w:val="0"/>
+          <w:numId w:val="2"/>
+        </w:numPr>
+      </w:pPr>
+      <w:r>
+        <w:t>Binomial distribution</w:t>
+      </w:r>
+    </w:p>
+    <w:p>
+      <w:pPr>
+        <w:ind w:left="720"/>
+      </w:pPr>
+      <w:r>
+        <w:t>Answer: If the outcome of the data is yes/no or True/False. Then it is in binomial distr</w:t>
+      </w:r>
+      <w:r>
+        <w:t>i</w:t>
+      </w:r>
+      <w:r>
+        <w:t>bution.</w:t>
+      </w:r>
+      <w:r>
+        <w:t xml:space="preserve"> Mean is np and variance are </w:t>
+      </w:r>
+      <w:proofErr w:type="spellStart"/>
+      <w:r>
+        <w:t>npq</w:t>
+      </w:r>
+      <w:proofErr w:type="spellEnd"/>
+      <w:r>
+        <w:t>. Where q = 1-p</w:t>
+      </w:r>
+    </w:p>
+    <w:p>
+      <w:pPr>
+        <w:pStyle w:val="ListParagraph"/>
+        <w:numPr>
+          <w:ilvl w:val="0"/>
+          <w:numId w:val="2"/>
+        </w:numPr>
+      </w:pPr>
+      <w:r>
+        <w:t xml:space="preserve">Poison </w:t>
+      </w:r>
+      <w:r>
+        <w:t>distribution</w:t>
+      </w:r>
+    </w:p>
+    <w:p>
+      <w:pPr>
+        <w:pStyle w:val="ListParagraph"/>
+      </w:pPr>
+      <w:r>
+        <w:t xml:space="preserve">Answer: If the data satisfies below 3 </w:t>
+      </w:r>
+      <w:r>
+        <w:t>requirements,</w:t>
+      </w:r>
+      <w:r>
+        <w:t xml:space="preserve"> then it is Poison.</w:t>
+      </w:r>
+    </w:p>
+    <w:p>
+      <w:pPr>
+        <w:pStyle w:val="ListParagraph"/>
+        <w:numPr>
+          <w:ilvl w:val="0"/>
+          <w:numId w:val="7"/>
+        </w:numPr>
+      </w:pPr>
+      <w:r>
+        <w:t>The random events must take place in a unit of time or space.</w:t>
+      </w:r>
+    </w:p>
+    <w:p>
+      <w:pPr>
+        <w:pStyle w:val="ListParagraph"/>
+        <w:numPr>
+          <w:ilvl w:val="0"/>
+          <w:numId w:val="7"/>
+        </w:numPr>
+      </w:pPr>
+      <w:r>
         <w:lastRenderedPageBreak/>
-        <w:t xml:space="preserve">Answer: It is </w:t>
-      </w:r>
-      <w:r>
-        <w:t>like</w:t>
-      </w:r>
-      <w:r>
-        <w:t xml:space="preserve"> Z test, but here </w:t>
-      </w:r>
-      <w:r>
-        <w:t>it</w:t>
-      </w:r>
-      <w:r>
-        <w:t xml:space="preserve"> is sample standard distribution. </w:t>
-      </w:r>
-      <w:r>
-        <w:t>However,</w:t>
-      </w:r>
-      <w:r>
-        <w:t xml:space="preserve"> Z test i</w:t>
-      </w:r>
-      <w:r>
-        <w:t xml:space="preserve">s </w:t>
-      </w:r>
-      <w:r>
-        <w:t>population standard distribution.</w:t>
-      </w:r>
-      <w:r>
-        <w:t xml:space="preserve"> </w:t>
-      </w:r>
-      <w:r>
-        <w:t xml:space="preserve">T test is very similar to Z test, but in T test it will have </w:t>
-      </w:r>
-      <w:proofErr w:type="spellStart"/>
-      <w:r>
-        <w:t>sd</w:t>
-      </w:r>
-      <w:proofErr w:type="spellEnd"/>
-      <w:r>
-        <w:t xml:space="preserve"> greater than 1. </w:t>
-      </w:r>
-      <w:r>
-        <w:t>T test will have longer tails.</w:t>
-      </w:r>
-      <w:r>
-        <w:t xml:space="preserve"> Shape of the distribution looks like T shape.</w:t>
-      </w:r>
-      <w:r>
-        <w:t xml:space="preserve"> T distribution with high degrees of freedom will be exactly same as Z distribution.</w:t>
-      </w:r>
-    </w:p>
-    <w:p>
-      <w:pPr>
-        <w:pStyle w:val="ListParagraph"/>
-        <w:numPr>
-          <w:ilvl w:val="0"/>
-          <w:numId w:val="2"/>
-        </w:numPr>
-      </w:pPr>
-      <w:r>
-        <w:t>One tail test</w:t>
-      </w:r>
-    </w:p>
-    <w:p>
-      <w:pPr>
-        <w:ind w:left="720"/>
-      </w:pPr>
-      <w:r>
-        <w:t xml:space="preserve">Answer: </w:t>
-      </w:r>
-      <w:r>
-        <w:t>It will deal with situation where we are interested in testing hypothesis that the population mean is greater or less than the hypothesized value.</w:t>
-      </w:r>
-      <w:r>
-        <w:t xml:space="preserve"> So only one rejection region</w:t>
-      </w:r>
-      <w:r>
-        <w:t>.</w:t>
-      </w:r>
-    </w:p>
-    <w:p>
-      <w:pPr>
-        <w:pStyle w:val="ListParagraph"/>
-        <w:numPr>
-          <w:ilvl w:val="0"/>
-          <w:numId w:val="2"/>
-        </w:numPr>
-      </w:pPr>
-      <w:r>
-        <w:t xml:space="preserve">Two tail </w:t>
-      </w:r>
-      <w:proofErr w:type="gramStart"/>
-      <w:r>
-        <w:t>test</w:t>
-      </w:r>
-      <w:proofErr w:type="gramEnd"/>
-    </w:p>
-    <w:p>
-      <w:pPr>
-        <w:pStyle w:val="ListParagraph"/>
-      </w:pPr>
-      <w:r>
-        <w:t xml:space="preserve">Answer: </w:t>
-      </w:r>
-      <w:r>
-        <w:t>There will be 2 rejection regions one in each tail. If significance level is 5% then 2.5% in each tail is the rejection ratio.</w:t>
-      </w:r>
-    </w:p>
-    <w:p>
-      <w:pPr>
-        <w:pStyle w:val="ListParagraph"/>
-        <w:numPr>
-          <w:ilvl w:val="0"/>
-          <w:numId w:val="2"/>
-        </w:numPr>
-      </w:pPr>
-      <w:r>
-        <w:t>Binomial distribution</w:t>
-      </w:r>
-    </w:p>
-    <w:p>
-      <w:pPr>
-        <w:ind w:left="720"/>
-      </w:pPr>
-      <w:r>
-        <w:t>Answer: If the outcome of the data is yes/no or True/False. Then it is in binomial distr</w:t>
-      </w:r>
-      <w:r>
-        <w:t>i</w:t>
-      </w:r>
-      <w:r>
-        <w:t>bution.</w:t>
-      </w:r>
-      <w:r>
-        <w:t xml:space="preserve"> Mean is np and variance are </w:t>
-      </w:r>
-      <w:proofErr w:type="spellStart"/>
-      <w:r>
-        <w:t>npq</w:t>
-      </w:r>
-      <w:proofErr w:type="spellEnd"/>
-      <w:r>
-        <w:t>. Where q = 1-p</w:t>
-      </w:r>
-    </w:p>
-    <w:p>
-      <w:pPr>
-        <w:pStyle w:val="ListParagraph"/>
-        <w:numPr>
-          <w:ilvl w:val="0"/>
-          <w:numId w:val="2"/>
-        </w:numPr>
-      </w:pPr>
-      <w:r>
-        <w:t xml:space="preserve">Poison </w:t>
-      </w:r>
-      <w:r>
-        <w:t>distribution</w:t>
-      </w:r>
-    </w:p>
-    <w:p>
-      <w:pPr>
-        <w:pStyle w:val="ListParagraph"/>
-      </w:pPr>
-      <w:r>
-        <w:t xml:space="preserve">Answer: If the data satisfies below 3 </w:t>
-      </w:r>
-      <w:r>
-        <w:t>requirements,</w:t>
-      </w:r>
-      <w:r>
-        <w:t xml:space="preserve"> then it is Poison.</w:t>
-      </w:r>
-    </w:p>
-    <w:p>
-      <w:pPr>
-        <w:pStyle w:val="ListParagraph"/>
-        <w:numPr>
-          <w:ilvl w:val="0"/>
-          <w:numId w:val="7"/>
-        </w:numPr>
-      </w:pPr>
-      <w:r>
-        <w:t>The random events must take place in a unit of time or space.</w:t>
-      </w:r>
-    </w:p>
-    <w:p>
-      <w:pPr>
-        <w:pStyle w:val="ListParagraph"/>
-        <w:numPr>
-          <w:ilvl w:val="0"/>
-          <w:numId w:val="7"/>
-        </w:numPr>
-      </w:pPr>
-      <w:r>
         <w:t>The number of events which might occur in any given unit of time or space must be theoretically unlimited.</w:t>
       </w:r>
     </w:p>
@@ -2067,11 +2412,9 @@
     </w:p>
     <w:p/>
     <w:p>
-      <w:proofErr w:type="spellStart"/>
-      <w:r>
-        <w:t>Mathamatics</w:t>
-      </w:r>
-      <w:proofErr w:type="spellEnd"/>
+      <w:r>
+        <w:t>Mathematics</w:t>
+      </w:r>
       <w:r>
         <w:t>,</w:t>
       </w:r>
@@ -2111,6 +2454,100 @@
       <w:r>
         <w:t>et packet decomposition</w:t>
       </w:r>
+    </w:p>
+    <w:p/>
+    <w:p/>
+    <w:p>
+      <w:r>
+        <w:t>Interview questions</w:t>
+      </w:r>
+    </w:p>
+    <w:p>
+      <w:pPr>
+        <w:pStyle w:val="ListParagraph"/>
+        <w:numPr>
+          <w:ilvl w:val="0"/>
+          <w:numId w:val="8"/>
+        </w:numPr>
+      </w:pPr>
+      <w:r>
+        <w:t>What cases mean is chosen over median?</w:t>
+      </w:r>
+    </w:p>
+    <w:p>
+      <w:pPr>
+        <w:ind w:left="360"/>
+      </w:pPr>
+      <w:r>
+        <w:t xml:space="preserve">Answer: </w:t>
+      </w:r>
+      <w:r>
+        <w:t xml:space="preserve">If we are solving a regression problem, a new data point has been received to predict the target variable. If the datapoint is near the group of </w:t>
+      </w:r>
+      <w:r>
+        <w:t>points,</w:t>
+      </w:r>
+      <w:r>
+        <w:t xml:space="preserve"> then the mean is better than the median in this case.</w:t>
+      </w:r>
+    </w:p>
+    <w:p>
+      <w:pPr>
+        <w:pStyle w:val="ListParagraph"/>
+        <w:numPr>
+          <w:ilvl w:val="0"/>
+          <w:numId w:val="8"/>
+        </w:numPr>
+      </w:pPr>
+      <w:r>
+        <w:t xml:space="preserve">What cases </w:t>
+      </w:r>
+      <w:r>
+        <w:t>median</w:t>
+      </w:r>
+      <w:r>
+        <w:t xml:space="preserve"> is chosen over me</w:t>
+      </w:r>
+      <w:r>
+        <w:t>an</w:t>
+      </w:r>
+      <w:r>
+        <w:t>?</w:t>
+      </w:r>
+    </w:p>
+    <w:p>
+      <w:pPr>
+        <w:ind w:left="360"/>
+      </w:pPr>
+      <w:r>
+        <w:t>Answer:</w:t>
+      </w:r>
+      <w:r>
+        <w:t xml:space="preserve"> I</w:t>
+      </w:r>
+      <w:r>
+        <w:t xml:space="preserve">n case of data cleaning, on doing the box plot, we can see the distribution of the data. If the data concentration is more in near </w:t>
+      </w:r>
+      <w:proofErr w:type="gramStart"/>
+      <w:r>
+        <w:t>median</w:t>
+      </w:r>
+      <w:proofErr w:type="gramEnd"/>
+      <w:r>
+        <w:t xml:space="preserve"> then median can be used to fill the NA’s instead of mean.</w:t>
+      </w:r>
+    </w:p>
+    <w:p>
+      <w:pPr>
+        <w:pStyle w:val="ListParagraph"/>
+        <w:ind w:left="2880"/>
+      </w:pPr>
+    </w:p>
+    <w:p>
+      <w:pPr>
+        <w:pStyle w:val="ListParagraph"/>
+        <w:ind w:left="2880"/>
+      </w:pPr>
     </w:p>
     <w:sectPr>
       <w:pgSz w:w="11906" w:h="16838"/>
@@ -2214,6 +2651,92 @@
     </w:lvl>
   </w:abstractNum>
   <w:abstractNum w:abstractNumId="1" w15:restartNumberingAfterBreak="0">
+    <w:nsid w:val="15B2724E"/>
+    <w:multiLevelType w:val="hybridMultilevel"/>
+    <w:tmpl w:val="C0F89B58"/>
+    <w:lvl w:ilvl="0" w:tplc="0809000F">
+      <w:start w:val="1"/>
+      <w:numFmt w:val="decimal"/>
+      <w:lvlText w:val="%1."/>
+      <w:lvlJc w:val="left"/>
+      <w:pPr>
+        <w:ind w:left="720" w:hanging="360"/>
+      </w:pPr>
+    </w:lvl>
+    <w:lvl w:ilvl="1" w:tplc="08090019" w:tentative="1">
+      <w:start w:val="1"/>
+      <w:numFmt w:val="lowerLetter"/>
+      <w:lvlText w:val="%2."/>
+      <w:lvlJc w:val="left"/>
+      <w:pPr>
+        <w:ind w:left="1440" w:hanging="360"/>
+      </w:pPr>
+    </w:lvl>
+    <w:lvl w:ilvl="2" w:tplc="0809001B" w:tentative="1">
+      <w:start w:val="1"/>
+      <w:numFmt w:val="lowerRoman"/>
+      <w:lvlText w:val="%3."/>
+      <w:lvlJc w:val="right"/>
+      <w:pPr>
+        <w:ind w:left="2160" w:hanging="180"/>
+      </w:pPr>
+    </w:lvl>
+    <w:lvl w:ilvl="3" w:tplc="0809000F" w:tentative="1">
+      <w:start w:val="1"/>
+      <w:numFmt w:val="decimal"/>
+      <w:lvlText w:val="%4."/>
+      <w:lvlJc w:val="left"/>
+      <w:pPr>
+        <w:ind w:left="2880" w:hanging="360"/>
+      </w:pPr>
+    </w:lvl>
+    <w:lvl w:ilvl="4" w:tplc="08090019" w:tentative="1">
+      <w:start w:val="1"/>
+      <w:numFmt w:val="lowerLetter"/>
+      <w:lvlText w:val="%5."/>
+      <w:lvlJc w:val="left"/>
+      <w:pPr>
+        <w:ind w:left="3600" w:hanging="360"/>
+      </w:pPr>
+    </w:lvl>
+    <w:lvl w:ilvl="5" w:tplc="0809001B" w:tentative="1">
+      <w:start w:val="1"/>
+      <w:numFmt w:val="lowerRoman"/>
+      <w:lvlText w:val="%6."/>
+      <w:lvlJc w:val="right"/>
+      <w:pPr>
+        <w:ind w:left="4320" w:hanging="180"/>
+      </w:pPr>
+    </w:lvl>
+    <w:lvl w:ilvl="6" w:tplc="0809000F" w:tentative="1">
+      <w:start w:val="1"/>
+      <w:numFmt w:val="decimal"/>
+      <w:lvlText w:val="%7."/>
+      <w:lvlJc w:val="left"/>
+      <w:pPr>
+        <w:ind w:left="5040" w:hanging="360"/>
+      </w:pPr>
+    </w:lvl>
+    <w:lvl w:ilvl="7" w:tplc="08090019" w:tentative="1">
+      <w:start w:val="1"/>
+      <w:numFmt w:val="lowerLetter"/>
+      <w:lvlText w:val="%8."/>
+      <w:lvlJc w:val="left"/>
+      <w:pPr>
+        <w:ind w:left="5760" w:hanging="360"/>
+      </w:pPr>
+    </w:lvl>
+    <w:lvl w:ilvl="8" w:tplc="0809001B" w:tentative="1">
+      <w:start w:val="1"/>
+      <w:numFmt w:val="lowerRoman"/>
+      <w:lvlText w:val="%9."/>
+      <w:lvlJc w:val="right"/>
+      <w:pPr>
+        <w:ind w:left="6480" w:hanging="180"/>
+      </w:pPr>
+    </w:lvl>
+  </w:abstractNum>
+  <w:abstractNum w:abstractNumId="2" w15:restartNumberingAfterBreak="0">
     <w:nsid w:val="22902841"/>
     <w:multiLevelType w:val="hybridMultilevel"/>
     <w:tmpl w:val="0C8A7282"/>
@@ -2302,7 +2825,7 @@
       </w:pPr>
     </w:lvl>
   </w:abstractNum>
-  <w:abstractNum w:abstractNumId="2" w15:restartNumberingAfterBreak="0">
+  <w:abstractNum w:abstractNumId="3" w15:restartNumberingAfterBreak="0">
     <w:nsid w:val="239C4617"/>
     <w:multiLevelType w:val="hybridMultilevel"/>
     <w:tmpl w:val="68E46734"/>
@@ -2388,7 +2911,7 @@
       </w:pPr>
     </w:lvl>
   </w:abstractNum>
-  <w:abstractNum w:abstractNumId="3" w15:restartNumberingAfterBreak="0">
+  <w:abstractNum w:abstractNumId="4" w15:restartNumberingAfterBreak="0">
     <w:nsid w:val="27FA6580"/>
     <w:multiLevelType w:val="hybridMultilevel"/>
     <w:tmpl w:val="445E4D0E"/>
@@ -2477,7 +3000,7 @@
       </w:pPr>
     </w:lvl>
   </w:abstractNum>
-  <w:abstractNum w:abstractNumId="4" w15:restartNumberingAfterBreak="0">
+  <w:abstractNum w:abstractNumId="5" w15:restartNumberingAfterBreak="0">
     <w:nsid w:val="475B3110"/>
     <w:multiLevelType w:val="hybridMultilevel"/>
     <w:tmpl w:val="400684D8"/>
@@ -2566,7 +3089,7 @@
       </w:pPr>
     </w:lvl>
   </w:abstractNum>
-  <w:abstractNum w:abstractNumId="5" w15:restartNumberingAfterBreak="0">
+  <w:abstractNum w:abstractNumId="6" w15:restartNumberingAfterBreak="0">
     <w:nsid w:val="58B31DB6"/>
     <w:multiLevelType w:val="hybridMultilevel"/>
     <w:tmpl w:val="13BEA468"/>
@@ -2679,7 +3202,7 @@
       </w:rPr>
     </w:lvl>
   </w:abstractNum>
-  <w:abstractNum w:abstractNumId="6" w15:restartNumberingAfterBreak="0">
+  <w:abstractNum w:abstractNumId="7" w15:restartNumberingAfterBreak="0">
     <w:nsid w:val="5AA407F1"/>
     <w:multiLevelType w:val="hybridMultilevel"/>
     <w:tmpl w:val="BC38628E"/>
@@ -2769,25 +3292,28 @@
     </w:lvl>
   </w:abstractNum>
   <w:num w:numId="1" w16cid:durableId="789544913">
-    <w:abstractNumId w:val="1"/>
+    <w:abstractNumId w:val="2"/>
   </w:num>
   <w:num w:numId="2" w16cid:durableId="479923121">
+    <w:abstractNumId w:val="4"/>
+  </w:num>
+  <w:num w:numId="3" w16cid:durableId="2067028971">
+    <w:abstractNumId w:val="7"/>
+  </w:num>
+  <w:num w:numId="4" w16cid:durableId="524513821">
     <w:abstractNumId w:val="3"/>
   </w:num>
-  <w:num w:numId="3" w16cid:durableId="2067028971">
-    <w:abstractNumId w:val="6"/>
-  </w:num>
-  <w:num w:numId="4" w16cid:durableId="524513821">
-    <w:abstractNumId w:val="2"/>
-  </w:num>
   <w:num w:numId="5" w16cid:durableId="1685202050">
-    <w:abstractNumId w:val="4"/>
+    <w:abstractNumId w:val="5"/>
   </w:num>
   <w:num w:numId="6" w16cid:durableId="474374077">
     <w:abstractNumId w:val="0"/>
   </w:num>
   <w:num w:numId="7" w16cid:durableId="1993412333">
-    <w:abstractNumId w:val="5"/>
+    <w:abstractNumId w:val="6"/>
+  </w:num>
+  <w:num w:numId="8" w16cid:durableId="1160652238">
+    <w:abstractNumId w:val="1"/>
   </w:num>
 </w:numbering>
 </file>

</xml_diff>